<commit_message>
Finish adding all three charts
</commit_message>
<xml_diff>
--- a/Narrative Visualization Essay.docx
+++ b/Narrative Visualization Essay.docx
@@ -4,57 +4,25 @@
   <w:body>
     <w:p>
       <w:pPr>
-        <w:pStyle w:val="a5"/>
+        <w:pStyle w:val="Heading1"/>
         <w:jc w:val="center"/>
-        <w:rPr>
-          <w:rFonts w:ascii="Arial" w:hAnsi="Arial" w:cs="Arial"/>
-        </w:rPr>
-      </w:pPr>
-      <w:r>
-        <w:rPr>
-          <w:rFonts w:ascii="Arial" w:hAnsi="Arial" w:cs="Arial"/>
+      </w:pPr>
+      <w:r>
+        <w:rPr>
           <w:shd w:val="clear" w:color="auto" w:fill="FFFFFF"/>
         </w:rPr>
-        <w:t>N</w:t>
-      </w:r>
-      <w:r>
-        <w:rPr>
-          <w:rFonts w:ascii="Arial" w:hAnsi="Arial" w:cs="Arial"/>
-          <w:shd w:val="clear" w:color="auto" w:fill="FFFFFF"/>
-        </w:rPr>
-        <w:t xml:space="preserve">arrative </w:t>
-      </w:r>
-      <w:r>
-        <w:rPr>
-          <w:rFonts w:ascii="Arial" w:hAnsi="Arial" w:cs="Arial"/>
-          <w:shd w:val="clear" w:color="auto" w:fill="FFFFFF"/>
-        </w:rPr>
-        <w:t>V</w:t>
-      </w:r>
-      <w:r>
-        <w:rPr>
-          <w:rFonts w:ascii="Arial" w:hAnsi="Arial" w:cs="Arial"/>
-          <w:shd w:val="clear" w:color="auto" w:fill="FFFFFF"/>
-        </w:rPr>
-        <w:t>isualization</w:t>
-      </w:r>
-      <w:r>
-        <w:rPr>
-          <w:rFonts w:ascii="Arial" w:hAnsi="Arial" w:cs="Arial"/>
-          <w:shd w:val="clear" w:color="auto" w:fill="FFFFFF"/>
-        </w:rPr>
-        <w:t xml:space="preserve"> Project Essay</w:t>
+        <w:t>Narrative Visualization Project Essay</w:t>
       </w:r>
     </w:p>
     <w:p>
       <w:pPr>
-        <w:pStyle w:val="a3"/>
+        <w:pStyle w:val="NormalWeb"/>
         <w:shd w:val="clear" w:color="auto" w:fill="FFFFFF"/>
         <w:spacing w:before="0" w:beforeAutospacing="0" w:after="0" w:afterAutospacing="0"/>
         <w:ind w:left="720"/>
         <w:jc w:val="center"/>
         <w:rPr>
-          <w:rStyle w:val="a4"/>
+          <w:rStyle w:val="Strong"/>
           <w:rFonts w:ascii="Arial" w:hAnsi="Arial" w:cs="Arial"/>
           <w:b w:val="0"/>
           <w:bCs w:val="0"/>
@@ -64,7 +32,7 @@
     </w:p>
     <w:p>
       <w:pPr>
-        <w:pStyle w:val="a3"/>
+        <w:pStyle w:val="NormalWeb"/>
         <w:shd w:val="clear" w:color="auto" w:fill="FFFFFF"/>
         <w:spacing w:before="0" w:beforeAutospacing="0" w:after="0" w:afterAutospacing="0"/>
         <w:ind w:left="360"/>
@@ -75,7 +43,7 @@
       </w:pPr>
       <w:r>
         <w:rPr>
-          <w:rStyle w:val="a4"/>
+          <w:rStyle w:val="Strong"/>
           <w:rFonts w:ascii="Arial" w:eastAsiaTheme="majorEastAsia" w:hAnsi="Arial" w:cs="Arial"/>
           <w:color w:val="1F1F1F"/>
         </w:rPr>
@@ -91,7 +59,7 @@
     </w:p>
     <w:p>
       <w:pPr>
-        <w:pStyle w:val="a3"/>
+        <w:pStyle w:val="NormalWeb"/>
         <w:shd w:val="clear" w:color="auto" w:fill="FFFFFF"/>
         <w:spacing w:before="0" w:beforeAutospacing="0" w:after="0" w:afterAutospacing="0"/>
         <w:ind w:left="360"/>
@@ -110,7 +78,47 @@
     </w:p>
     <w:p>
       <w:pPr>
-        <w:pStyle w:val="a3"/>
+        <w:pStyle w:val="NormalWeb"/>
+        <w:shd w:val="clear" w:color="auto" w:fill="FFFFFF"/>
+        <w:spacing w:before="0" w:beforeAutospacing="0" w:after="0" w:afterAutospacing="0"/>
+        <w:ind w:left="360"/>
+        <w:rPr>
+          <w:rFonts w:ascii="Arial" w:hAnsi="Arial" w:cs="Arial"/>
+          <w:color w:val="1F1F1F"/>
+        </w:rPr>
+      </w:pPr>
+      <w:r>
+        <w:rPr>
+          <w:rFonts w:ascii="Arial" w:eastAsia="PingFang TC" w:hAnsi="Arial" w:cs="Arial"/>
+          <w:color w:val="1F1F1F"/>
+        </w:rPr>
+        <w:t xml:space="preserve">This narrative visualization is intended to state the relationship between years/job title/location with data science jobs’ salaries. </w:t>
+      </w:r>
+      <w:r>
+        <w:rPr>
+          <w:rFonts w:ascii="Arial" w:eastAsia="PingFang TC" w:hAnsi="Arial" w:cs="Arial"/>
+          <w:color w:val="1F1F1F"/>
+        </w:rPr>
+        <w:t>It’s using the “Data Science Job Salaries” Kaggle dataset (</w:t>
+      </w:r>
+      <w:r>
+        <w:rPr>
+          <w:rFonts w:ascii="Arial" w:hAnsi="Arial" w:cs="Arial"/>
+          <w:color w:val="1F1F1F"/>
+        </w:rPr>
+        <w:t>Bhatia, Ruchi.</w:t>
+      </w:r>
+      <w:r>
+        <w:rPr>
+          <w:rFonts w:ascii="Arial" w:eastAsia="PingFang TC" w:hAnsi="Arial" w:cs="Arial"/>
+          <w:color w:val="1F1F1F"/>
+        </w:rPr>
+        <w:t>) to implement.</w:t>
+      </w:r>
+    </w:p>
+    <w:p>
+      <w:pPr>
+        <w:pStyle w:val="NormalWeb"/>
         <w:shd w:val="clear" w:color="auto" w:fill="FFFFFF"/>
         <w:spacing w:before="0" w:beforeAutospacing="0" w:after="0" w:afterAutospacing="0"/>
         <w:ind w:left="1080"/>
@@ -122,7 +130,7 @@
     </w:p>
     <w:p>
       <w:pPr>
-        <w:pStyle w:val="a3"/>
+        <w:pStyle w:val="NormalWeb"/>
         <w:shd w:val="clear" w:color="auto" w:fill="FFFFFF"/>
         <w:spacing w:before="0" w:beforeAutospacing="0" w:after="0" w:afterAutospacing="0"/>
         <w:ind w:left="360"/>
@@ -133,7 +141,7 @@
       </w:pPr>
       <w:r>
         <w:rPr>
-          <w:rStyle w:val="a4"/>
+          <w:rStyle w:val="Strong"/>
           <w:rFonts w:ascii="Arial" w:eastAsiaTheme="majorEastAsia" w:hAnsi="Arial" w:cs="Arial"/>
           <w:color w:val="1F1F1F"/>
         </w:rPr>
@@ -149,7 +157,7 @@
     </w:p>
     <w:p>
       <w:pPr>
-        <w:pStyle w:val="a3"/>
+        <w:pStyle w:val="NormalWeb"/>
         <w:shd w:val="clear" w:color="auto" w:fill="FFFFFF"/>
         <w:spacing w:before="0" w:beforeAutospacing="0" w:after="0" w:afterAutospacing="0"/>
         <w:ind w:left="360"/>
@@ -160,7 +168,7 @@
       </w:pPr>
       <w:r>
         <w:rPr>
-          <w:rStyle w:val="a4"/>
+          <w:rStyle w:val="Strong"/>
           <w:rFonts w:ascii="Arial" w:eastAsiaTheme="majorEastAsia" w:hAnsi="Arial" w:cs="Arial"/>
           <w:color w:val="1F1F1F"/>
         </w:rPr>
@@ -176,7 +184,7 @@
     </w:p>
     <w:p>
       <w:pPr>
-        <w:pStyle w:val="a3"/>
+        <w:pStyle w:val="NormalWeb"/>
         <w:shd w:val="clear" w:color="auto" w:fill="FFFFFF"/>
         <w:spacing w:before="0" w:beforeAutospacing="0" w:after="0" w:afterAutospacing="0"/>
         <w:ind w:left="360"/>
@@ -187,7 +195,7 @@
       </w:pPr>
       <w:r>
         <w:rPr>
-          <w:rStyle w:val="a4"/>
+          <w:rStyle w:val="Strong"/>
           <w:rFonts w:ascii="Arial" w:eastAsiaTheme="majorEastAsia" w:hAnsi="Arial" w:cs="Arial"/>
           <w:color w:val="1F1F1F"/>
         </w:rPr>
@@ -198,21 +206,12 @@
           <w:rFonts w:ascii="Arial" w:hAnsi="Arial" w:cs="Arial"/>
           <w:color w:val="1F1F1F"/>
         </w:rPr>
-        <w:t xml:space="preserve"> What are the scenes of your narrative visualization? How are the scenes ordered, and </w:t>
-      </w:r>
-      <w:proofErr w:type="gramStart"/>
-      <w:r>
-        <w:rPr>
-          <w:rFonts w:ascii="Arial" w:hAnsi="Arial" w:cs="Arial"/>
-          <w:color w:val="1F1F1F"/>
-        </w:rPr>
-        <w:t>why</w:t>
-      </w:r>
-      <w:proofErr w:type="gramEnd"/>
+        <w:t xml:space="preserve"> What are the scenes of your narrative visualization? How are the scenes ordered, and why</w:t>
+      </w:r>
     </w:p>
     <w:p>
       <w:pPr>
-        <w:pStyle w:val="a3"/>
+        <w:pStyle w:val="NormalWeb"/>
         <w:shd w:val="clear" w:color="auto" w:fill="FFFFFF"/>
         <w:spacing w:before="0" w:beforeAutospacing="0" w:after="0" w:afterAutospacing="0"/>
         <w:ind w:left="360"/>
@@ -223,7 +222,7 @@
       </w:pPr>
       <w:r>
         <w:rPr>
-          <w:rStyle w:val="a4"/>
+          <w:rStyle w:val="Strong"/>
           <w:rFonts w:ascii="Arial" w:eastAsiaTheme="majorEastAsia" w:hAnsi="Arial" w:cs="Arial"/>
           <w:color w:val="1F1F1F"/>
         </w:rPr>
@@ -234,21 +233,12 @@
           <w:rFonts w:ascii="Arial" w:hAnsi="Arial" w:cs="Arial"/>
           <w:color w:val="1F1F1F"/>
         </w:rPr>
-        <w:t xml:space="preserve"> What template was followed for the annotations, and why that template? How are the annotations used to support the messaging? Do the annotations change within a single scene, and if so, how and </w:t>
-      </w:r>
-      <w:proofErr w:type="gramStart"/>
-      <w:r>
-        <w:rPr>
-          <w:rFonts w:ascii="Arial" w:hAnsi="Arial" w:cs="Arial"/>
-          <w:color w:val="1F1F1F"/>
-        </w:rPr>
-        <w:t>why</w:t>
-      </w:r>
-      <w:proofErr w:type="gramEnd"/>
+        <w:t xml:space="preserve"> What template was followed for the annotations, and why that template? How are the annotations used to support the messaging? Do the annotations change within a single scene, and if so, how and why</w:t>
+      </w:r>
     </w:p>
     <w:p>
       <w:pPr>
-        <w:pStyle w:val="a3"/>
+        <w:pStyle w:val="NormalWeb"/>
         <w:shd w:val="clear" w:color="auto" w:fill="FFFFFF"/>
         <w:spacing w:before="0" w:beforeAutospacing="0" w:after="0" w:afterAutospacing="0"/>
         <w:ind w:left="360"/>
@@ -259,7 +249,7 @@
       </w:pPr>
       <w:r>
         <w:rPr>
-          <w:rStyle w:val="a4"/>
+          <w:rStyle w:val="Strong"/>
           <w:rFonts w:ascii="Arial" w:eastAsiaTheme="majorEastAsia" w:hAnsi="Arial" w:cs="Arial"/>
           <w:color w:val="1F1F1F"/>
         </w:rPr>
@@ -275,7 +265,7 @@
     </w:p>
     <w:p>
       <w:pPr>
-        <w:pStyle w:val="a3"/>
+        <w:pStyle w:val="NormalWeb"/>
         <w:shd w:val="clear" w:color="auto" w:fill="FFFFFF"/>
         <w:spacing w:before="0" w:beforeAutospacing="0" w:after="0" w:afterAutospacing="0"/>
         <w:ind w:left="360"/>
@@ -286,7 +276,7 @@
       </w:pPr>
       <w:r>
         <w:rPr>
-          <w:rStyle w:val="a4"/>
+          <w:rStyle w:val="Strong"/>
           <w:rFonts w:ascii="Arial" w:eastAsiaTheme="majorEastAsia" w:hAnsi="Arial" w:cs="Arial"/>
           <w:color w:val="1F1F1F"/>
         </w:rPr>
@@ -302,7 +292,7 @@
     </w:p>
     <w:p>
       <w:pPr>
-        <w:pStyle w:val="a3"/>
+        <w:pStyle w:val="NormalWeb"/>
         <w:shd w:val="clear" w:color="auto" w:fill="FFFFFF"/>
         <w:spacing w:before="0" w:beforeAutospacing="0" w:after="0" w:afterAutospacing="0"/>
         <w:rPr>
@@ -313,41 +303,45 @@
     </w:p>
     <w:p>
       <w:pPr>
-        <w:pStyle w:val="a5"/>
+        <w:pStyle w:val="Title"/>
         <w:jc w:val="center"/>
-      </w:pPr>
-      <w:r>
+        <w:rPr>
+          <w:rFonts w:ascii="Arial" w:hAnsi="Arial" w:cs="Arial"/>
+          <w:sz w:val="24"/>
+          <w:szCs w:val="24"/>
+        </w:rPr>
+      </w:pPr>
+      <w:r>
+        <w:rPr>
+          <w:rFonts w:ascii="Arial" w:hAnsi="Arial" w:cs="Arial"/>
+          <w:sz w:val="24"/>
+          <w:szCs w:val="24"/>
+        </w:rPr>
         <w:t>Reference:</w:t>
       </w:r>
     </w:p>
     <w:p>
       <w:pPr>
-        <w:pStyle w:val="a3"/>
+        <w:pStyle w:val="ListParagraph"/>
         <w:numPr>
           <w:ilvl w:val="0"/>
-          <w:numId w:val="3"/>
+          <w:numId w:val="4"/>
         </w:numPr>
-        <w:shd w:val="clear" w:color="auto" w:fill="FFFFFF"/>
-        <w:spacing w:before="0" w:beforeAutospacing="0" w:after="0" w:afterAutospacing="0"/>
-        <w:rPr>
-          <w:rFonts w:ascii="Arial" w:hAnsi="Arial" w:cs="Arial"/>
-          <w:color w:val="1F1F1F"/>
-        </w:rPr>
-      </w:pPr>
-      <w:r>
-        <w:rPr>
-          <w:rFonts w:ascii="Arial" w:hAnsi="Arial" w:cs="Arial"/>
-          <w:color w:val="1F1F1F"/>
-        </w:rPr>
-        <w:t>https://www.kaggle.com/datasets/ruchi798/data-science-job-salaries?resource=download</w:t>
-      </w:r>
-    </w:p>
-    <w:p>
-      <w:pPr>
-        <w:rPr>
-          <w:rFonts w:ascii="Arial" w:hAnsi="Arial" w:cs="Arial"/>
-        </w:rPr>
-      </w:pPr>
+        <w:rPr>
+          <w:rFonts w:ascii="Arial" w:hAnsi="Arial" w:cs="Arial"/>
+          <w:sz w:val="24"/>
+          <w:szCs w:val="24"/>
+        </w:rPr>
+      </w:pPr>
+      <w:r>
+        <w:rPr>
+          <w:rFonts w:ascii="Arial" w:eastAsia="Times New Roman" w:hAnsi="Arial" w:cs="Arial"/>
+          <w:color w:val="1F1F1F"/>
+          <w:sz w:val="24"/>
+          <w:szCs w:val="24"/>
+        </w:rPr>
+        <w:t>Bhatia, Ruchi. “Data Science Job Salaries.” Kaggle, 15 June 2022, https://www.kaggle.com/datasets/ruchi798/data-science-job-salaries?resource=download.</w:t>
+      </w:r>
     </w:p>
     <w:sectPr>
       <w:pgSz w:w="12240" w:h="15840"/>
@@ -685,6 +679,96 @@
       </w:pPr>
     </w:lvl>
   </w:abstractNum>
+  <w:abstractNum w:abstractNumId="3" w15:restartNumberingAfterBreak="0">
+    <w:nsid w:val="6B4D4710"/>
+    <w:multiLevelType w:val="hybridMultilevel"/>
+    <w:tmpl w:val="19D210E4"/>
+    <w:lvl w:ilvl="0" w:tplc="FEA824FC">
+      <w:start w:val="1"/>
+      <w:numFmt w:val="decimal"/>
+      <w:lvlText w:val="%1."/>
+      <w:lvlJc w:val="left"/>
+      <w:pPr>
+        <w:ind w:left="720" w:hanging="360"/>
+      </w:pPr>
+      <w:rPr>
+        <w:rFonts w:eastAsia="Times New Roman" w:hint="default"/>
+        <w:color w:val="1F1F1F"/>
+      </w:rPr>
+    </w:lvl>
+    <w:lvl w:ilvl="1" w:tplc="04090019" w:tentative="1">
+      <w:start w:val="1"/>
+      <w:numFmt w:val="lowerLetter"/>
+      <w:lvlText w:val="%2."/>
+      <w:lvlJc w:val="left"/>
+      <w:pPr>
+        <w:ind w:left="1440" w:hanging="360"/>
+      </w:pPr>
+    </w:lvl>
+    <w:lvl w:ilvl="2" w:tplc="0409001B" w:tentative="1">
+      <w:start w:val="1"/>
+      <w:numFmt w:val="lowerRoman"/>
+      <w:lvlText w:val="%3."/>
+      <w:lvlJc w:val="right"/>
+      <w:pPr>
+        <w:ind w:left="2160" w:hanging="180"/>
+      </w:pPr>
+    </w:lvl>
+    <w:lvl w:ilvl="3" w:tplc="0409000F" w:tentative="1">
+      <w:start w:val="1"/>
+      <w:numFmt w:val="decimal"/>
+      <w:lvlText w:val="%4."/>
+      <w:lvlJc w:val="left"/>
+      <w:pPr>
+        <w:ind w:left="2880" w:hanging="360"/>
+      </w:pPr>
+    </w:lvl>
+    <w:lvl w:ilvl="4" w:tplc="04090019" w:tentative="1">
+      <w:start w:val="1"/>
+      <w:numFmt w:val="lowerLetter"/>
+      <w:lvlText w:val="%5."/>
+      <w:lvlJc w:val="left"/>
+      <w:pPr>
+        <w:ind w:left="3600" w:hanging="360"/>
+      </w:pPr>
+    </w:lvl>
+    <w:lvl w:ilvl="5" w:tplc="0409001B" w:tentative="1">
+      <w:start w:val="1"/>
+      <w:numFmt w:val="lowerRoman"/>
+      <w:lvlText w:val="%6."/>
+      <w:lvlJc w:val="right"/>
+      <w:pPr>
+        <w:ind w:left="4320" w:hanging="180"/>
+      </w:pPr>
+    </w:lvl>
+    <w:lvl w:ilvl="6" w:tplc="0409000F" w:tentative="1">
+      <w:start w:val="1"/>
+      <w:numFmt w:val="decimal"/>
+      <w:lvlText w:val="%7."/>
+      <w:lvlJc w:val="left"/>
+      <w:pPr>
+        <w:ind w:left="5040" w:hanging="360"/>
+      </w:pPr>
+    </w:lvl>
+    <w:lvl w:ilvl="7" w:tplc="04090019" w:tentative="1">
+      <w:start w:val="1"/>
+      <w:numFmt w:val="lowerLetter"/>
+      <w:lvlText w:val="%8."/>
+      <w:lvlJc w:val="left"/>
+      <w:pPr>
+        <w:ind w:left="5760" w:hanging="360"/>
+      </w:pPr>
+    </w:lvl>
+    <w:lvl w:ilvl="8" w:tplc="0409001B" w:tentative="1">
+      <w:start w:val="1"/>
+      <w:numFmt w:val="lowerRoman"/>
+      <w:lvlText w:val="%9."/>
+      <w:lvlJc w:val="right"/>
+      <w:pPr>
+        <w:ind w:left="6480" w:hanging="180"/>
+      </w:pPr>
+    </w:lvl>
+  </w:abstractNum>
   <w:num w:numId="1" w16cid:durableId="1442457920">
     <w:abstractNumId w:val="1"/>
   </w:num>
@@ -693,6 +777,9 @@
   </w:num>
   <w:num w:numId="3" w16cid:durableId="989863112">
     <w:abstractNumId w:val="0"/>
+  </w:num>
+  <w:num w:numId="4" w16cid:durableId="409615970">
+    <w:abstractNumId w:val="3"/>
   </w:num>
 </w:numbering>
 </file>
@@ -1092,15 +1179,15 @@
     <w:lsdException w:name="Unresolved Mention" w:semiHidden="1" w:unhideWhenUsed="1"/>
     <w:lsdException w:name="Smart Link" w:semiHidden="1" w:unhideWhenUsed="1"/>
   </w:latentStyles>
-  <w:style w:type="paragraph" w:default="1" w:styleId="a">
+  <w:style w:type="paragraph" w:default="1" w:styleId="Normal">
     <w:name w:val="Normal"/>
     <w:qFormat/>
   </w:style>
-  <w:style w:type="paragraph" w:styleId="1">
+  <w:style w:type="paragraph" w:styleId="Heading1">
     <w:name w:val="heading 1"/>
-    <w:basedOn w:val="a"/>
-    <w:next w:val="a"/>
-    <w:link w:val="10"/>
+    <w:basedOn w:val="Normal"/>
+    <w:next w:val="Normal"/>
+    <w:link w:val="Heading1Char"/>
     <w:uiPriority w:val="9"/>
     <w:qFormat/>
     <w:rsid w:val="007C450B"/>
@@ -1117,13 +1204,13 @@
       <w:szCs w:val="32"/>
     </w:rPr>
   </w:style>
-  <w:style w:type="character" w:default="1" w:styleId="a0">
+  <w:style w:type="character" w:default="1" w:styleId="DefaultParagraphFont">
     <w:name w:val="Default Paragraph Font"/>
     <w:uiPriority w:val="1"/>
     <w:semiHidden/>
     <w:unhideWhenUsed/>
   </w:style>
-  <w:style w:type="table" w:default="1" w:styleId="a1">
+  <w:style w:type="table" w:default="1" w:styleId="TableNormal">
     <w:name w:val="Normal Table"/>
     <w:uiPriority w:val="99"/>
     <w:semiHidden/>
@@ -1138,15 +1225,15 @@
       </w:tblCellMar>
     </w:tblPr>
   </w:style>
-  <w:style w:type="numbering" w:default="1" w:styleId="a2">
+  <w:style w:type="numbering" w:default="1" w:styleId="NoList">
     <w:name w:val="No List"/>
     <w:uiPriority w:val="99"/>
     <w:semiHidden/>
     <w:unhideWhenUsed/>
   </w:style>
-  <w:style w:type="paragraph" w:styleId="a3">
+  <w:style w:type="paragraph" w:styleId="NormalWeb">
     <w:name w:val="Normal (Web)"/>
-    <w:basedOn w:val="a"/>
+    <w:basedOn w:val="Normal"/>
     <w:uiPriority w:val="99"/>
     <w:semiHidden/>
     <w:unhideWhenUsed/>
@@ -1160,9 +1247,9 @@
       <w:szCs w:val="24"/>
     </w:rPr>
   </w:style>
-  <w:style w:type="character" w:styleId="a4">
+  <w:style w:type="character" w:styleId="Strong">
     <w:name w:val="Strong"/>
-    <w:basedOn w:val="a0"/>
+    <w:basedOn w:val="DefaultParagraphFont"/>
     <w:uiPriority w:val="22"/>
     <w:qFormat/>
     <w:rsid w:val="007C450B"/>
@@ -1171,10 +1258,10 @@
       <w:bCs/>
     </w:rPr>
   </w:style>
-  <w:style w:type="character" w:customStyle="1" w:styleId="10">
-    <w:name w:val="标题 1 字符"/>
-    <w:basedOn w:val="a0"/>
-    <w:link w:val="1"/>
+  <w:style w:type="character" w:customStyle="1" w:styleId="Heading1Char">
+    <w:name w:val="Heading 1 Char"/>
+    <w:basedOn w:val="DefaultParagraphFont"/>
+    <w:link w:val="Heading1"/>
     <w:uiPriority w:val="9"/>
     <w:rsid w:val="007C450B"/>
     <w:rPr>
@@ -1184,11 +1271,11 @@
       <w:szCs w:val="32"/>
     </w:rPr>
   </w:style>
-  <w:style w:type="paragraph" w:styleId="a5">
+  <w:style w:type="paragraph" w:styleId="Title">
     <w:name w:val="Title"/>
-    <w:basedOn w:val="a"/>
-    <w:next w:val="a"/>
-    <w:link w:val="a6"/>
+    <w:basedOn w:val="Normal"/>
+    <w:next w:val="Normal"/>
+    <w:link w:val="TitleChar"/>
     <w:uiPriority w:val="10"/>
     <w:qFormat/>
     <w:rsid w:val="007C450B"/>
@@ -1204,10 +1291,10 @@
       <w:szCs w:val="56"/>
     </w:rPr>
   </w:style>
-  <w:style w:type="character" w:customStyle="1" w:styleId="a6">
-    <w:name w:val="标题 字符"/>
-    <w:basedOn w:val="a0"/>
-    <w:link w:val="a5"/>
+  <w:style w:type="character" w:customStyle="1" w:styleId="TitleChar">
+    <w:name w:val="Title Char"/>
+    <w:basedOn w:val="DefaultParagraphFont"/>
+    <w:link w:val="Title"/>
     <w:uiPriority w:val="10"/>
     <w:rsid w:val="007C450B"/>
     <w:rPr>
@@ -1217,6 +1304,17 @@
       <w:sz w:val="56"/>
       <w:szCs w:val="56"/>
     </w:rPr>
+  </w:style>
+  <w:style w:type="paragraph" w:styleId="ListParagraph">
+    <w:name w:val="List Paragraph"/>
+    <w:basedOn w:val="Normal"/>
+    <w:uiPriority w:val="34"/>
+    <w:qFormat/>
+    <w:rsid w:val="00766CA5"/>
+    <w:pPr>
+      <w:ind w:left="720"/>
+      <w:contextualSpacing/>
+    </w:pPr>
   </w:style>
 </w:styles>
 </file>

</xml_diff>

<commit_message>
Fix country logic issue and add intro and annotation template.
</commit_message>
<xml_diff>
--- a/Narrative Visualization Essay.docx
+++ b/Narrative Visualization Essay.docx
@@ -47,14 +47,7 @@
           <w:rFonts w:ascii="Arial" w:eastAsiaTheme="majorEastAsia" w:hAnsi="Arial" w:cs="Arial"/>
           <w:color w:val="1F1F1F"/>
         </w:rPr>
-        <w:t>Messaging.</w:t>
-      </w:r>
-      <w:r>
-        <w:rPr>
-          <w:rFonts w:ascii="Arial" w:hAnsi="Arial" w:cs="Arial"/>
-          <w:color w:val="1F1F1F"/>
-        </w:rPr>
-        <w:t xml:space="preserve"> </w:t>
+        <w:t>Messaging</w:t>
       </w:r>
     </w:p>
     <w:p>
@@ -70,11 +63,72 @@
       </w:pPr>
       <w:r>
         <w:rPr>
-          <w:rFonts w:ascii="Arial" w:hAnsi="Arial" w:cs="Arial"/>
-          <w:color w:val="1F1F1F"/>
-        </w:rPr>
-        <w:t>What is the message you are trying to communicate with the narrative visualization?</w:t>
-      </w:r>
+          <w:rFonts w:ascii="Arial" w:eastAsia="PingFang TC" w:hAnsi="Arial" w:cs="Arial"/>
+          <w:color w:val="1F1F1F"/>
+        </w:rPr>
+        <w:t>This narrative visualization is intended to state the relationship between years/</w:t>
+      </w:r>
+      <w:r>
+        <w:rPr>
+          <w:rFonts w:ascii="Arial" w:eastAsia="PingFang TC" w:hAnsi="Arial" w:cs="Arial"/>
+          <w:color w:val="1F1F1F"/>
+        </w:rPr>
+        <w:t>experience level</w:t>
+      </w:r>
+      <w:r>
+        <w:rPr>
+          <w:rFonts w:ascii="Arial" w:eastAsia="PingFang TC" w:hAnsi="Arial" w:cs="Arial"/>
+          <w:color w:val="1F1F1F"/>
+        </w:rPr>
+        <w:t>/</w:t>
+      </w:r>
+      <w:r>
+        <w:rPr>
+          <w:rFonts w:ascii="Arial" w:eastAsia="PingFang TC" w:hAnsi="Arial" w:cs="Arial"/>
+          <w:color w:val="1F1F1F"/>
+        </w:rPr>
+        <w:t>country</w:t>
+      </w:r>
+      <w:r>
+        <w:rPr>
+          <w:rFonts w:ascii="Arial" w:eastAsia="PingFang TC" w:hAnsi="Arial" w:cs="Arial"/>
+          <w:color w:val="1F1F1F"/>
+        </w:rPr>
+        <w:t xml:space="preserve"> with data science jobs’ salaries. </w:t>
+      </w:r>
+      <w:r>
+        <w:rPr>
+          <w:rFonts w:ascii="Arial" w:eastAsia="PingFang TC" w:hAnsi="Arial" w:cs="Arial"/>
+          <w:color w:val="1F1F1F"/>
+        </w:rPr>
+        <w:t>It’s using the “Data Science Job Salaries” Kaggle dataset (</w:t>
+      </w:r>
+      <w:r>
+        <w:rPr>
+          <w:rFonts w:ascii="Arial" w:hAnsi="Arial" w:cs="Arial"/>
+          <w:color w:val="1F1F1F"/>
+        </w:rPr>
+        <w:t>Bhatia, Ruchi.</w:t>
+      </w:r>
+      <w:r>
+        <w:rPr>
+          <w:rFonts w:ascii="Arial" w:eastAsia="PingFang TC" w:hAnsi="Arial" w:cs="Arial"/>
+          <w:color w:val="1F1F1F"/>
+        </w:rPr>
+        <w:t>) to implement.</w:t>
+      </w:r>
+    </w:p>
+    <w:p>
+      <w:pPr>
+        <w:pStyle w:val="NormalWeb"/>
+        <w:shd w:val="clear" w:color="auto" w:fill="FFFFFF"/>
+        <w:spacing w:before="0" w:beforeAutospacing="0" w:after="0" w:afterAutospacing="0"/>
+        <w:ind w:left="1080"/>
+        <w:rPr>
+          <w:rFonts w:ascii="Arial" w:hAnsi="Arial" w:cs="Arial"/>
+          <w:color w:val="1F1F1F"/>
+        </w:rPr>
+      </w:pPr>
     </w:p>
     <w:p>
       <w:pPr>
@@ -89,44 +143,35 @@
       </w:pPr>
       <w:r>
         <w:rPr>
-          <w:rFonts w:ascii="Arial" w:eastAsia="PingFang TC" w:hAnsi="Arial" w:cs="Arial"/>
-          <w:color w:val="1F1F1F"/>
-        </w:rPr>
-        <w:t xml:space="preserve">This narrative visualization is intended to state the relationship between years/job title/location with data science jobs’ salaries. </w:t>
-      </w:r>
-      <w:r>
-        <w:rPr>
-          <w:rFonts w:ascii="Arial" w:eastAsia="PingFang TC" w:hAnsi="Arial" w:cs="Arial"/>
-          <w:color w:val="1F1F1F"/>
-        </w:rPr>
-        <w:t>It’s using the “Data Science Job Salaries” Kaggle dataset (</w:t>
-      </w:r>
-      <w:r>
-        <w:rPr>
-          <w:rFonts w:ascii="Arial" w:hAnsi="Arial" w:cs="Arial"/>
-          <w:color w:val="1F1F1F"/>
-        </w:rPr>
-        <w:t>Bhatia, Ruchi.</w:t>
-      </w:r>
-      <w:r>
-        <w:rPr>
-          <w:rFonts w:ascii="Arial" w:eastAsia="PingFang TC" w:hAnsi="Arial" w:cs="Arial"/>
-          <w:color w:val="1F1F1F"/>
-        </w:rPr>
-        <w:t>) to implement.</w:t>
-      </w:r>
-    </w:p>
-    <w:p>
-      <w:pPr>
-        <w:pStyle w:val="NormalWeb"/>
-        <w:shd w:val="clear" w:color="auto" w:fill="FFFFFF"/>
-        <w:spacing w:before="0" w:beforeAutospacing="0" w:after="0" w:afterAutospacing="0"/>
-        <w:ind w:left="1080"/>
-        <w:rPr>
-          <w:rFonts w:ascii="Arial" w:hAnsi="Arial" w:cs="Arial"/>
-          <w:color w:val="1F1F1F"/>
-        </w:rPr>
-      </w:pPr>
+          <w:rStyle w:val="Strong"/>
+          <w:rFonts w:ascii="Arial" w:eastAsiaTheme="majorEastAsia" w:hAnsi="Arial" w:cs="Arial"/>
+          <w:color w:val="1F1F1F"/>
+        </w:rPr>
+        <w:t>Narrative Structure.</w:t>
+      </w:r>
+      <w:r>
+        <w:rPr>
+          <w:rFonts w:ascii="Arial" w:hAnsi="Arial" w:cs="Arial"/>
+          <w:color w:val="1F1F1F"/>
+        </w:rPr>
+        <w:t xml:space="preserve"> Which structure was your narrative visualization designed to follow (martini glass, interactive </w:t>
+      </w:r>
+      <w:proofErr w:type="gramStart"/>
+      <w:r>
+        <w:rPr>
+          <w:rFonts w:ascii="Arial" w:hAnsi="Arial" w:cs="Arial"/>
+          <w:color w:val="1F1F1F"/>
+        </w:rPr>
+        <w:t>slide show</w:t>
+      </w:r>
+      <w:proofErr w:type="gramEnd"/>
+      <w:r>
+        <w:rPr>
+          <w:rFonts w:ascii="Arial" w:hAnsi="Arial" w:cs="Arial"/>
+          <w:color w:val="1F1F1F"/>
+        </w:rPr>
+        <w:t xml:space="preserve"> or drop-down story)? How does your narrative visualization follow that structure? (All of these structures can include the opportunity to "drill-down" and explore. The difference is where that opportunity happens in the structure.)</w:t>
+      </w:r>
     </w:p>
     <w:p>
       <w:pPr>
@@ -145,14 +190,14 @@
           <w:rFonts w:ascii="Arial" w:eastAsiaTheme="majorEastAsia" w:hAnsi="Arial" w:cs="Arial"/>
           <w:color w:val="1F1F1F"/>
         </w:rPr>
-        <w:t>Narrative Structure.</w:t>
-      </w:r>
-      <w:r>
-        <w:rPr>
-          <w:rFonts w:ascii="Arial" w:hAnsi="Arial" w:cs="Arial"/>
-          <w:color w:val="1F1F1F"/>
-        </w:rPr>
-        <w:t xml:space="preserve"> Which structure was your narrative visualization designed to follow (martini glass, interactive slide show or drop-down story)? How does your narrative visualization follow that structure? (All of these structures can include the opportunity to "drill-down" and explore. The difference is where that opportunity happens in the structure.)</w:t>
+        <w:t>Visual Structure.</w:t>
+      </w:r>
+      <w:r>
+        <w:rPr>
+          <w:rFonts w:ascii="Arial" w:hAnsi="Arial" w:cs="Arial"/>
+          <w:color w:val="1F1F1F"/>
+        </w:rPr>
+        <w:t xml:space="preserve"> What visual structure is used for each scene? How does it ensure the viewer can understand the data and navigate the scene? How does it highlight to urge the viewer to focus on the important parts of the data in each scene? How does it help the viewer transition to other scenes, to understand how the data connects to the data in other scenes?</w:t>
       </w:r>
     </w:p>
     <w:p>
@@ -172,14 +217,14 @@
           <w:rFonts w:ascii="Arial" w:eastAsiaTheme="majorEastAsia" w:hAnsi="Arial" w:cs="Arial"/>
           <w:color w:val="1F1F1F"/>
         </w:rPr>
-        <w:t>Visual Structure.</w:t>
-      </w:r>
-      <w:r>
-        <w:rPr>
-          <w:rFonts w:ascii="Arial" w:hAnsi="Arial" w:cs="Arial"/>
-          <w:color w:val="1F1F1F"/>
-        </w:rPr>
-        <w:t xml:space="preserve"> What visual structure is used for each scene? How does it ensure the viewer can understand the data and navigate the scene? How does it highlight to urge the viewer to focus on the important parts of the data in each scene? How does it help the viewer transition to other scenes, to understand how the data connects to the data in other scenes?</w:t>
+        <w:t>Scenes.</w:t>
+      </w:r>
+      <w:r>
+        <w:rPr>
+          <w:rFonts w:ascii="Arial" w:hAnsi="Arial" w:cs="Arial"/>
+          <w:color w:val="1F1F1F"/>
+        </w:rPr>
+        <w:t xml:space="preserve"> What are the scenes of your narrative visualization? How are the scenes ordered, and why</w:t>
       </w:r>
     </w:p>
     <w:p>
@@ -199,33 +244,6 @@
           <w:rFonts w:ascii="Arial" w:eastAsiaTheme="majorEastAsia" w:hAnsi="Arial" w:cs="Arial"/>
           <w:color w:val="1F1F1F"/>
         </w:rPr>
-        <w:t>Scenes.</w:t>
-      </w:r>
-      <w:r>
-        <w:rPr>
-          <w:rFonts w:ascii="Arial" w:hAnsi="Arial" w:cs="Arial"/>
-          <w:color w:val="1F1F1F"/>
-        </w:rPr>
-        <w:t xml:space="preserve"> What are the scenes of your narrative visualization? How are the scenes ordered, and why</w:t>
-      </w:r>
-    </w:p>
-    <w:p>
-      <w:pPr>
-        <w:pStyle w:val="NormalWeb"/>
-        <w:shd w:val="clear" w:color="auto" w:fill="FFFFFF"/>
-        <w:spacing w:before="0" w:beforeAutospacing="0" w:after="0" w:afterAutospacing="0"/>
-        <w:ind w:left="360"/>
-        <w:rPr>
-          <w:rFonts w:ascii="Arial" w:hAnsi="Arial" w:cs="Arial"/>
-          <w:color w:val="1F1F1F"/>
-        </w:rPr>
-      </w:pPr>
-      <w:r>
-        <w:rPr>
-          <w:rStyle w:val="Strong"/>
-          <w:rFonts w:ascii="Arial" w:eastAsiaTheme="majorEastAsia" w:hAnsi="Arial" w:cs="Arial"/>
-          <w:color w:val="1F1F1F"/>
-        </w:rPr>
         <w:t>Annotations.</w:t>
       </w:r>
       <w:r>
@@ -233,7 +251,23 @@
           <w:rFonts w:ascii="Arial" w:hAnsi="Arial" w:cs="Arial"/>
           <w:color w:val="1F1F1F"/>
         </w:rPr>
-        <w:t xml:space="preserve"> What template was followed for the annotations, and why that template? How are the annotations used to support the messaging? Do the annotations change within a single scene, and if so, how and why</w:t>
+        <w:t xml:space="preserve"> What template was followed for the annotations, and why that template? How are the annotations used to support the messaging? Do the annotations change within a single scene, and if so, </w:t>
+      </w:r>
+      <w:proofErr w:type="gramStart"/>
+      <w:r>
+        <w:rPr>
+          <w:rFonts w:ascii="Arial" w:hAnsi="Arial" w:cs="Arial"/>
+          <w:color w:val="1F1F1F"/>
+        </w:rPr>
+        <w:t>how</w:t>
+      </w:r>
+      <w:proofErr w:type="gramEnd"/>
+      <w:r>
+        <w:rPr>
+          <w:rFonts w:ascii="Arial" w:hAnsi="Arial" w:cs="Arial"/>
+          <w:color w:val="1F1F1F"/>
+        </w:rPr>
+        <w:t xml:space="preserve"> and why</w:t>
       </w:r>
     </w:p>
     <w:p>

</xml_diff>